<commit_message>
update docu, added xml comments for model
</commit_message>
<xml_diff>
--- a/docs/ImageCropperExtendedDocumentation-de.docx
+++ b/docs/ImageCropperExtendedDocumentation-de.docx
@@ -4321,51 +4321,2007 @@
         <w:adjustRightInd w:val="0"/>
         <w:spacing w:after="0" w:line="240" w:lineRule="auto"/>
         <w:rPr>
-          <w:rFonts w:ascii="Consolas" w:hAnsi="Consolas" w:cs="Consolas"/>
-          <w:color w:val="000000"/>
-          <w:sz w:val="19"/>
-          <w:szCs w:val="19"/>
-          <w:highlight w:val="white"/>
-          <w:lang w:val="en-US"/>
-        </w:rPr>
-      </w:pPr>
-      <w:r>
-        <w:rPr>
-          <w:rFonts w:ascii="Consolas" w:hAnsi="Consolas" w:cs="Consolas"/>
-          <w:color w:val="000000"/>
-          <w:sz w:val="19"/>
-          <w:szCs w:val="19"/>
-          <w:highlight w:val="white"/>
-          <w:lang w:val="en-US"/>
+          <w:b/>
+          <w:bCs/>
+        </w:rPr>
+      </w:pPr>
+      <w:r>
+        <w:rPr>
+          <w:rFonts w:ascii="Consolas" w:hAnsi="Consolas" w:cs="Consolas"/>
+          <w:color w:val="000000"/>
+          <w:sz w:val="19"/>
+          <w:szCs w:val="19"/>
+          <w:highlight w:val="white"/>
         </w:rPr>
         <w:t>}</w:t>
       </w:r>
-    </w:p>
-    <w:p>
-      <w:pPr>
-        <w:pStyle w:val="berschrift1"/>
-        <w:rPr>
-          <w:lang w:val="de-DE"/>
-        </w:rPr>
-      </w:pPr>
-      <w:r>
-        <w:rPr>
-          <w:lang w:val="de-DE"/>
-        </w:rPr>
+      <w:r>
+        <w:rPr>
+          <w:rFonts w:ascii="Consolas" w:hAnsi="Consolas" w:cs="Consolas"/>
+          <w:color w:val="000000"/>
+          <w:sz w:val="19"/>
+          <w:szCs w:val="19"/>
+        </w:rPr>
+        <w:br/>
+      </w:r>
+      <w:r>
+        <w:t xml:space="preserve">Das </w:t>
+      </w:r>
+      <w:proofErr w:type="spellStart"/>
+      <w:r>
+        <w:rPr>
+          <w:i/>
+        </w:rPr>
+        <w:t>addon</w:t>
+      </w:r>
+      <w:proofErr w:type="spellEnd"/>
+      <w:r>
+        <w:t xml:space="preserve"> </w:t>
+      </w:r>
+      <w:proofErr w:type="spellStart"/>
+      <w:r>
+        <w:t>package</w:t>
+      </w:r>
+      <w:proofErr w:type="spellEnd"/>
+      <w:r>
+        <w:t xml:space="preserve"> Image_Cropper_Extended_PEVC_xx.zip, lässt den View-Kode </w:t>
+      </w:r>
+      <w:r>
+        <w:t xml:space="preserve">etwas </w:t>
+      </w:r>
+      <w:r>
+        <w:t>besser aussehen:</w:t>
+      </w:r>
+    </w:p>
+    <w:p>
+      <w:pPr>
+        <w:shd w:val="clear" w:color="auto" w:fill="FFFFFF"/>
+        <w:tabs>
+          <w:tab w:val="left" w:pos="916"/>
+          <w:tab w:val="left" w:pos="1832"/>
+          <w:tab w:val="left" w:pos="2748"/>
+          <w:tab w:val="left" w:pos="3664"/>
+          <w:tab w:val="left" w:pos="4580"/>
+          <w:tab w:val="left" w:pos="5496"/>
+          <w:tab w:val="left" w:pos="6412"/>
+          <w:tab w:val="left" w:pos="7328"/>
+          <w:tab w:val="left" w:pos="8244"/>
+          <w:tab w:val="left" w:pos="9160"/>
+          <w:tab w:val="left" w:pos="10076"/>
+          <w:tab w:val="left" w:pos="10992"/>
+          <w:tab w:val="left" w:pos="11908"/>
+          <w:tab w:val="left" w:pos="12824"/>
+          <w:tab w:val="left" w:pos="13740"/>
+          <w:tab w:val="left" w:pos="14656"/>
+        </w:tabs>
+        <w:spacing w:after="0" w:line="240" w:lineRule="auto"/>
+        <w:rPr>
+          <w:rFonts w:ascii="Consolas" w:eastAsia="Times New Roman" w:hAnsi="Consolas" w:cs="Consolas"/>
+          <w:color w:val="000000"/>
+          <w:sz w:val="15"/>
+          <w:szCs w:val="15"/>
+          <w:lang w:val="en-US" w:eastAsia="de-DE"/>
+        </w:rPr>
+      </w:pPr>
+      <w:r>
+        <w:rPr>
+          <w:rFonts w:ascii="Consolas" w:eastAsia="Times New Roman" w:hAnsi="Consolas" w:cs="Consolas"/>
+          <w:color w:val="000000"/>
+          <w:sz w:val="15"/>
+          <w:szCs w:val="15"/>
+          <w:shd w:val="clear" w:color="auto" w:fill="FFFF00"/>
+          <w:lang w:val="en-US" w:eastAsia="de-DE"/>
+        </w:rPr>
+        <w:t>@</w:t>
+      </w:r>
+      <w:r>
+        <w:rPr>
+          <w:rFonts w:ascii="Consolas" w:eastAsia="Times New Roman" w:hAnsi="Consolas" w:cs="Consolas"/>
+          <w:color w:val="0000FF"/>
+          <w:sz w:val="15"/>
+          <w:szCs w:val="15"/>
+          <w:lang w:val="en-US" w:eastAsia="de-DE"/>
+        </w:rPr>
+        <w:t>using</w:t>
+      </w:r>
+      <w:r>
+        <w:rPr>
+          <w:rFonts w:ascii="Consolas" w:eastAsia="Times New Roman" w:hAnsi="Consolas" w:cs="Consolas"/>
+          <w:color w:val="000000"/>
+          <w:sz w:val="15"/>
+          <w:szCs w:val="15"/>
+          <w:lang w:val="en-US" w:eastAsia="de-DE"/>
+        </w:rPr>
+        <w:t> </w:t>
+      </w:r>
+      <w:proofErr w:type="spellStart"/>
+      <w:r>
+        <w:rPr>
+          <w:rFonts w:ascii="Consolas" w:eastAsia="Times New Roman" w:hAnsi="Consolas" w:cs="Consolas"/>
+          <w:color w:val="000000"/>
+          <w:sz w:val="15"/>
+          <w:szCs w:val="15"/>
+          <w:lang w:val="en-US" w:eastAsia="de-DE"/>
+        </w:rPr>
+        <w:t>idseefeld.de.imagecropper.PropertyEditorValueConverter</w:t>
+      </w:r>
+      <w:proofErr w:type="spellEnd"/>
+      <w:r>
+        <w:rPr>
+          <w:rFonts w:ascii="Consolas" w:eastAsia="Times New Roman" w:hAnsi="Consolas" w:cs="Consolas"/>
+          <w:color w:val="000000"/>
+          <w:sz w:val="15"/>
+          <w:szCs w:val="15"/>
+          <w:lang w:val="en-US" w:eastAsia="de-DE"/>
+        </w:rPr>
+        <w:t>;</w:t>
+      </w:r>
+    </w:p>
+    <w:p>
+      <w:pPr>
+        <w:shd w:val="clear" w:color="auto" w:fill="FFFFFF"/>
+        <w:tabs>
+          <w:tab w:val="left" w:pos="916"/>
+          <w:tab w:val="left" w:pos="1832"/>
+          <w:tab w:val="left" w:pos="2748"/>
+          <w:tab w:val="left" w:pos="3664"/>
+          <w:tab w:val="left" w:pos="4580"/>
+          <w:tab w:val="left" w:pos="5496"/>
+          <w:tab w:val="left" w:pos="6412"/>
+          <w:tab w:val="left" w:pos="7328"/>
+          <w:tab w:val="left" w:pos="8244"/>
+          <w:tab w:val="left" w:pos="9160"/>
+          <w:tab w:val="left" w:pos="10076"/>
+          <w:tab w:val="left" w:pos="10992"/>
+          <w:tab w:val="left" w:pos="11908"/>
+          <w:tab w:val="left" w:pos="12824"/>
+          <w:tab w:val="left" w:pos="13740"/>
+          <w:tab w:val="left" w:pos="14656"/>
+        </w:tabs>
+        <w:spacing w:after="0" w:line="240" w:lineRule="auto"/>
+        <w:rPr>
+          <w:rFonts w:ascii="Consolas" w:eastAsia="Times New Roman" w:hAnsi="Consolas" w:cs="Consolas"/>
+          <w:color w:val="000000"/>
+          <w:sz w:val="15"/>
+          <w:szCs w:val="15"/>
+          <w:lang w:val="en-US" w:eastAsia="de-DE"/>
+        </w:rPr>
+      </w:pPr>
+      <w:r>
+        <w:rPr>
+          <w:rFonts w:ascii="Consolas" w:eastAsia="Times New Roman" w:hAnsi="Consolas" w:cs="Consolas"/>
+          <w:color w:val="000000"/>
+          <w:sz w:val="15"/>
+          <w:szCs w:val="15"/>
+          <w:shd w:val="clear" w:color="auto" w:fill="FFFF00"/>
+          <w:lang w:val="en-US" w:eastAsia="de-DE"/>
+        </w:rPr>
+        <w:t>@inherits </w:t>
+      </w:r>
+      <w:proofErr w:type="spellStart"/>
+      <w:r>
+        <w:rPr>
+          <w:rFonts w:ascii="Consolas" w:eastAsia="Times New Roman" w:hAnsi="Consolas" w:cs="Consolas"/>
+          <w:color w:val="000000"/>
+          <w:sz w:val="15"/>
+          <w:szCs w:val="15"/>
+          <w:lang w:val="en-US" w:eastAsia="de-DE"/>
+        </w:rPr>
+        <w:t>Umbraco.Web.Mvc.</w:t>
+      </w:r>
+      <w:r>
+        <w:rPr>
+          <w:rFonts w:ascii="Consolas" w:eastAsia="Times New Roman" w:hAnsi="Consolas" w:cs="Consolas"/>
+          <w:color w:val="2B91AF"/>
+          <w:sz w:val="15"/>
+          <w:szCs w:val="15"/>
+          <w:lang w:val="en-US" w:eastAsia="de-DE"/>
+        </w:rPr>
+        <w:t>UmbracoTemplatePage</w:t>
+      </w:r>
+      <w:proofErr w:type="spellEnd"/>
+    </w:p>
+    <w:p>
+      <w:pPr>
+        <w:shd w:val="clear" w:color="auto" w:fill="FFFFFF"/>
+        <w:tabs>
+          <w:tab w:val="left" w:pos="916"/>
+          <w:tab w:val="left" w:pos="1832"/>
+          <w:tab w:val="left" w:pos="2748"/>
+          <w:tab w:val="left" w:pos="3664"/>
+          <w:tab w:val="left" w:pos="4580"/>
+          <w:tab w:val="left" w:pos="5496"/>
+          <w:tab w:val="left" w:pos="6412"/>
+          <w:tab w:val="left" w:pos="7328"/>
+          <w:tab w:val="left" w:pos="8244"/>
+          <w:tab w:val="left" w:pos="9160"/>
+          <w:tab w:val="left" w:pos="10076"/>
+          <w:tab w:val="left" w:pos="10992"/>
+          <w:tab w:val="left" w:pos="11908"/>
+          <w:tab w:val="left" w:pos="12824"/>
+          <w:tab w:val="left" w:pos="13740"/>
+          <w:tab w:val="left" w:pos="14656"/>
+        </w:tabs>
+        <w:spacing w:after="0" w:line="240" w:lineRule="auto"/>
+        <w:rPr>
+          <w:rFonts w:ascii="Consolas" w:eastAsia="Times New Roman" w:hAnsi="Consolas" w:cs="Consolas"/>
+          <w:color w:val="000000"/>
+          <w:sz w:val="15"/>
+          <w:szCs w:val="15"/>
+          <w:lang w:val="en-US" w:eastAsia="de-DE"/>
+        </w:rPr>
+      </w:pPr>
+      <w:r>
+        <w:rPr>
+          <w:rFonts w:ascii="Consolas" w:eastAsia="Times New Roman" w:hAnsi="Consolas" w:cs="Consolas"/>
+          <w:color w:val="000000"/>
+          <w:sz w:val="15"/>
+          <w:szCs w:val="15"/>
+          <w:shd w:val="clear" w:color="auto" w:fill="FFFF00"/>
+          <w:lang w:val="en-US" w:eastAsia="de-DE"/>
+        </w:rPr>
+        <w:t>@{</w:t>
+      </w:r>
+    </w:p>
+    <w:p>
+      <w:pPr>
+        <w:shd w:val="clear" w:color="auto" w:fill="FFFFFF"/>
+        <w:tabs>
+          <w:tab w:val="left" w:pos="916"/>
+          <w:tab w:val="left" w:pos="1832"/>
+          <w:tab w:val="left" w:pos="2748"/>
+          <w:tab w:val="left" w:pos="3664"/>
+          <w:tab w:val="left" w:pos="4580"/>
+          <w:tab w:val="left" w:pos="5496"/>
+          <w:tab w:val="left" w:pos="6412"/>
+          <w:tab w:val="left" w:pos="7328"/>
+          <w:tab w:val="left" w:pos="8244"/>
+          <w:tab w:val="left" w:pos="9160"/>
+          <w:tab w:val="left" w:pos="10076"/>
+          <w:tab w:val="left" w:pos="10992"/>
+          <w:tab w:val="left" w:pos="11908"/>
+          <w:tab w:val="left" w:pos="12824"/>
+          <w:tab w:val="left" w:pos="13740"/>
+          <w:tab w:val="left" w:pos="14656"/>
+        </w:tabs>
+        <w:spacing w:after="0" w:line="240" w:lineRule="auto"/>
+        <w:rPr>
+          <w:rFonts w:ascii="Consolas" w:eastAsia="Times New Roman" w:hAnsi="Consolas" w:cs="Consolas"/>
+          <w:color w:val="000000"/>
+          <w:sz w:val="15"/>
+          <w:szCs w:val="15"/>
+          <w:lang w:val="en-US" w:eastAsia="de-DE"/>
+        </w:rPr>
+      </w:pPr>
+      <w:r>
+        <w:rPr>
+          <w:rFonts w:ascii="Consolas" w:eastAsia="Times New Roman" w:hAnsi="Consolas" w:cs="Consolas"/>
+          <w:color w:val="000000"/>
+          <w:sz w:val="15"/>
+          <w:szCs w:val="15"/>
+          <w:lang w:val="en-US" w:eastAsia="de-DE"/>
+        </w:rPr>
+        <w:tab/>
+      </w:r>
+      <w:proofErr w:type="gramStart"/>
+      <w:r>
+        <w:rPr>
+          <w:rFonts w:ascii="Consolas" w:eastAsia="Times New Roman" w:hAnsi="Consolas" w:cs="Consolas"/>
+          <w:color w:val="0000FF"/>
+          <w:sz w:val="15"/>
+          <w:szCs w:val="15"/>
+          <w:lang w:val="en-US" w:eastAsia="de-DE"/>
+        </w:rPr>
+        <w:t>var</w:t>
+      </w:r>
+      <w:proofErr w:type="gramEnd"/>
+      <w:r>
+        <w:rPr>
+          <w:rFonts w:ascii="Consolas" w:eastAsia="Times New Roman" w:hAnsi="Consolas" w:cs="Consolas"/>
+          <w:color w:val="000000"/>
+          <w:sz w:val="15"/>
+          <w:szCs w:val="15"/>
+          <w:lang w:val="en-US" w:eastAsia="de-DE"/>
+        </w:rPr>
+        <w:t> typesImageCropperExtended = Model.Content.GetPropertyValue&lt;</w:t>
+      </w:r>
+      <w:r>
+        <w:rPr>
+          <w:rFonts w:ascii="Consolas" w:eastAsia="Times New Roman" w:hAnsi="Consolas" w:cs="Consolas"/>
+          <w:color w:val="2B91AF"/>
+          <w:sz w:val="15"/>
+          <w:szCs w:val="15"/>
+          <w:lang w:val="en-US" w:eastAsia="de-DE"/>
+        </w:rPr>
+        <w:t>CropList</w:t>
+      </w:r>
+      <w:r>
+        <w:rPr>
+          <w:rFonts w:ascii="Consolas" w:eastAsia="Times New Roman" w:hAnsi="Consolas" w:cs="Consolas"/>
+          <w:color w:val="000000"/>
+          <w:sz w:val="15"/>
+          <w:szCs w:val="15"/>
+          <w:lang w:val="en-US" w:eastAsia="de-DE"/>
+        </w:rPr>
+        <w:t>&gt;(</w:t>
+      </w:r>
+      <w:r>
+        <w:rPr>
+          <w:rFonts w:ascii="Consolas" w:eastAsia="Times New Roman" w:hAnsi="Consolas" w:cs="Consolas"/>
+          <w:color w:val="FF0000"/>
+          <w:sz w:val="15"/>
+          <w:szCs w:val="15"/>
+          <w:lang w:val="en-US" w:eastAsia="de-DE"/>
+        </w:rPr>
+        <w:t>"topCrops"</w:t>
+      </w:r>
+      <w:r>
+        <w:rPr>
+          <w:rFonts w:ascii="Consolas" w:eastAsia="Times New Roman" w:hAnsi="Consolas" w:cs="Consolas"/>
+          <w:color w:val="000000"/>
+          <w:sz w:val="15"/>
+          <w:szCs w:val="15"/>
+          <w:lang w:val="en-US" w:eastAsia="de-DE"/>
+        </w:rPr>
+        <w:t>);</w:t>
+      </w:r>
+    </w:p>
+    <w:p>
+      <w:pPr>
+        <w:shd w:val="clear" w:color="auto" w:fill="FFFFFF"/>
+        <w:tabs>
+          <w:tab w:val="left" w:pos="916"/>
+          <w:tab w:val="left" w:pos="1832"/>
+          <w:tab w:val="left" w:pos="2748"/>
+          <w:tab w:val="left" w:pos="3664"/>
+          <w:tab w:val="left" w:pos="4580"/>
+          <w:tab w:val="left" w:pos="5496"/>
+          <w:tab w:val="left" w:pos="6412"/>
+          <w:tab w:val="left" w:pos="7328"/>
+          <w:tab w:val="left" w:pos="8244"/>
+          <w:tab w:val="left" w:pos="9160"/>
+          <w:tab w:val="left" w:pos="10076"/>
+          <w:tab w:val="left" w:pos="10992"/>
+          <w:tab w:val="left" w:pos="11908"/>
+          <w:tab w:val="left" w:pos="12824"/>
+          <w:tab w:val="left" w:pos="13740"/>
+          <w:tab w:val="left" w:pos="14656"/>
+        </w:tabs>
+        <w:spacing w:after="0" w:line="240" w:lineRule="auto"/>
+        <w:rPr>
+          <w:rFonts w:ascii="Consolas" w:eastAsia="Times New Roman" w:hAnsi="Consolas" w:cs="Consolas"/>
+          <w:color w:val="000000"/>
+          <w:sz w:val="15"/>
+          <w:szCs w:val="15"/>
+          <w:lang w:val="en-US" w:eastAsia="de-DE"/>
+        </w:rPr>
+      </w:pPr>
+      <w:r>
+        <w:rPr>
+          <w:rFonts w:ascii="Consolas" w:eastAsia="Times New Roman" w:hAnsi="Consolas" w:cs="Consolas"/>
+          <w:color w:val="000000"/>
+          <w:sz w:val="15"/>
+          <w:szCs w:val="15"/>
+          <w:shd w:val="clear" w:color="auto" w:fill="FFFF00"/>
+          <w:lang w:val="en-US" w:eastAsia="de-DE"/>
+        </w:rPr>
+        <w:t>}</w:t>
+      </w:r>
+    </w:p>
+    <w:p>
+      <w:pPr>
+        <w:shd w:val="clear" w:color="auto" w:fill="FFFFFF"/>
+        <w:tabs>
+          <w:tab w:val="left" w:pos="916"/>
+          <w:tab w:val="left" w:pos="1832"/>
+          <w:tab w:val="left" w:pos="2748"/>
+          <w:tab w:val="left" w:pos="3664"/>
+          <w:tab w:val="left" w:pos="4580"/>
+          <w:tab w:val="left" w:pos="5496"/>
+          <w:tab w:val="left" w:pos="6412"/>
+          <w:tab w:val="left" w:pos="7328"/>
+          <w:tab w:val="left" w:pos="8244"/>
+          <w:tab w:val="left" w:pos="9160"/>
+          <w:tab w:val="left" w:pos="10076"/>
+          <w:tab w:val="left" w:pos="10992"/>
+          <w:tab w:val="left" w:pos="11908"/>
+          <w:tab w:val="left" w:pos="12824"/>
+          <w:tab w:val="left" w:pos="13740"/>
+          <w:tab w:val="left" w:pos="14656"/>
+        </w:tabs>
+        <w:spacing w:after="0" w:line="240" w:lineRule="auto"/>
+        <w:rPr>
+          <w:rFonts w:ascii="Consolas" w:eastAsia="Times New Roman" w:hAnsi="Consolas" w:cs="Consolas"/>
+          <w:color w:val="000000"/>
+          <w:sz w:val="15"/>
+          <w:szCs w:val="15"/>
+          <w:lang w:val="en-US" w:eastAsia="de-DE"/>
+        </w:rPr>
+      </w:pPr>
+      <w:r>
+        <w:rPr>
+          <w:rFonts w:ascii="Consolas" w:eastAsia="Times New Roman" w:hAnsi="Consolas" w:cs="Consolas"/>
+          <w:color w:val="000000"/>
+          <w:sz w:val="15"/>
+          <w:szCs w:val="15"/>
+          <w:shd w:val="clear" w:color="auto" w:fill="FFFF00"/>
+          <w:lang w:val="en-US" w:eastAsia="de-DE"/>
+        </w:rPr>
+        <w:t>@</w:t>
+      </w:r>
+      <w:r>
+        <w:rPr>
+          <w:rFonts w:ascii="Consolas" w:eastAsia="Times New Roman" w:hAnsi="Consolas" w:cs="Consolas"/>
+          <w:color w:val="0000FF"/>
+          <w:sz w:val="15"/>
+          <w:szCs w:val="15"/>
+          <w:lang w:val="en-US" w:eastAsia="de-DE"/>
+        </w:rPr>
+        <w:t>if</w:t>
+      </w:r>
+      <w:r>
+        <w:rPr>
+          <w:rFonts w:ascii="Consolas" w:eastAsia="Times New Roman" w:hAnsi="Consolas" w:cs="Consolas"/>
+          <w:color w:val="000000"/>
+          <w:sz w:val="15"/>
+          <w:szCs w:val="15"/>
+          <w:lang w:val="en-US" w:eastAsia="de-DE"/>
+        </w:rPr>
+        <w:t> (</w:t>
+      </w:r>
+      <w:proofErr w:type="spellStart"/>
+      <w:proofErr w:type="gramStart"/>
+      <w:r>
+        <w:rPr>
+          <w:rFonts w:ascii="Consolas" w:eastAsia="Times New Roman" w:hAnsi="Consolas" w:cs="Consolas"/>
+          <w:color w:val="000000"/>
+          <w:sz w:val="15"/>
+          <w:szCs w:val="15"/>
+          <w:lang w:val="en-US" w:eastAsia="de-DE"/>
+        </w:rPr>
+        <w:t>typesImageCropperExtended.Any</w:t>
+      </w:r>
+      <w:proofErr w:type="spellEnd"/>
+      <w:r>
+        <w:rPr>
+          <w:rFonts w:ascii="Consolas" w:eastAsia="Times New Roman" w:hAnsi="Consolas" w:cs="Consolas"/>
+          <w:color w:val="000000"/>
+          <w:sz w:val="15"/>
+          <w:szCs w:val="15"/>
+          <w:lang w:val="en-US" w:eastAsia="de-DE"/>
+        </w:rPr>
+        <w:t>(</w:t>
+      </w:r>
+      <w:proofErr w:type="gramEnd"/>
+      <w:r>
+        <w:rPr>
+          <w:rFonts w:ascii="Consolas" w:eastAsia="Times New Roman" w:hAnsi="Consolas" w:cs="Consolas"/>
+          <w:color w:val="000000"/>
+          <w:sz w:val="15"/>
+          <w:szCs w:val="15"/>
+          <w:lang w:val="en-US" w:eastAsia="de-DE"/>
+        </w:rPr>
+        <w:t>))</w:t>
+      </w:r>
+    </w:p>
+    <w:p>
+      <w:pPr>
+        <w:shd w:val="clear" w:color="auto" w:fill="FFFFFF"/>
+        <w:tabs>
+          <w:tab w:val="left" w:pos="916"/>
+          <w:tab w:val="left" w:pos="1832"/>
+          <w:tab w:val="left" w:pos="2748"/>
+          <w:tab w:val="left" w:pos="3664"/>
+          <w:tab w:val="left" w:pos="4580"/>
+          <w:tab w:val="left" w:pos="5496"/>
+          <w:tab w:val="left" w:pos="6412"/>
+          <w:tab w:val="left" w:pos="7328"/>
+          <w:tab w:val="left" w:pos="8244"/>
+          <w:tab w:val="left" w:pos="9160"/>
+          <w:tab w:val="left" w:pos="10076"/>
+          <w:tab w:val="left" w:pos="10992"/>
+          <w:tab w:val="left" w:pos="11908"/>
+          <w:tab w:val="left" w:pos="12824"/>
+          <w:tab w:val="left" w:pos="13740"/>
+          <w:tab w:val="left" w:pos="14656"/>
+        </w:tabs>
+        <w:spacing w:after="0" w:line="240" w:lineRule="auto"/>
+        <w:rPr>
+          <w:rFonts w:ascii="Consolas" w:eastAsia="Times New Roman" w:hAnsi="Consolas" w:cs="Consolas"/>
+          <w:color w:val="000000"/>
+          <w:sz w:val="15"/>
+          <w:szCs w:val="15"/>
+          <w:lang w:val="en-US" w:eastAsia="de-DE"/>
+        </w:rPr>
+      </w:pPr>
+      <w:r>
+        <w:rPr>
+          <w:rFonts w:ascii="Consolas" w:eastAsia="Times New Roman" w:hAnsi="Consolas" w:cs="Consolas"/>
+          <w:color w:val="000000"/>
+          <w:sz w:val="15"/>
+          <w:szCs w:val="15"/>
+          <w:lang w:val="en-US" w:eastAsia="de-DE"/>
+        </w:rPr>
+        <w:t>{</w:t>
+      </w:r>
+    </w:p>
+    <w:p>
+      <w:pPr>
+        <w:shd w:val="clear" w:color="auto" w:fill="FFFFFF"/>
+        <w:tabs>
+          <w:tab w:val="left" w:pos="916"/>
+          <w:tab w:val="left" w:pos="1832"/>
+          <w:tab w:val="left" w:pos="2748"/>
+          <w:tab w:val="left" w:pos="3664"/>
+          <w:tab w:val="left" w:pos="4580"/>
+          <w:tab w:val="left" w:pos="5496"/>
+          <w:tab w:val="left" w:pos="6412"/>
+          <w:tab w:val="left" w:pos="7328"/>
+          <w:tab w:val="left" w:pos="8244"/>
+          <w:tab w:val="left" w:pos="9160"/>
+          <w:tab w:val="left" w:pos="10076"/>
+          <w:tab w:val="left" w:pos="10992"/>
+          <w:tab w:val="left" w:pos="11908"/>
+          <w:tab w:val="left" w:pos="12824"/>
+          <w:tab w:val="left" w:pos="13740"/>
+          <w:tab w:val="left" w:pos="14656"/>
+        </w:tabs>
+        <w:spacing w:after="0" w:line="240" w:lineRule="auto"/>
+        <w:rPr>
+          <w:rFonts w:ascii="Consolas" w:eastAsia="Times New Roman" w:hAnsi="Consolas" w:cs="Consolas"/>
+          <w:color w:val="000000"/>
+          <w:sz w:val="15"/>
+          <w:szCs w:val="15"/>
+          <w:lang w:val="en-US" w:eastAsia="de-DE"/>
+        </w:rPr>
+      </w:pPr>
+      <w:r>
+        <w:rPr>
+          <w:rFonts w:ascii="Consolas" w:eastAsia="Times New Roman" w:hAnsi="Consolas" w:cs="Consolas"/>
+          <w:color w:val="000000"/>
+          <w:sz w:val="15"/>
+          <w:szCs w:val="15"/>
+          <w:lang w:val="en-US" w:eastAsia="de-DE"/>
+        </w:rPr>
+        <w:tab/>
+      </w:r>
+      <w:proofErr w:type="spellStart"/>
+      <w:proofErr w:type="gramStart"/>
+      <w:r>
+        <w:rPr>
+          <w:rFonts w:ascii="Consolas" w:eastAsia="Times New Roman" w:hAnsi="Consolas" w:cs="Consolas"/>
+          <w:color w:val="0000FF"/>
+          <w:sz w:val="15"/>
+          <w:szCs w:val="15"/>
+          <w:lang w:val="en-US" w:eastAsia="de-DE"/>
+        </w:rPr>
+        <w:t>foreach</w:t>
+      </w:r>
+      <w:proofErr w:type="spellEnd"/>
+      <w:r>
+        <w:rPr>
+          <w:rFonts w:ascii="Consolas" w:eastAsia="Times New Roman" w:hAnsi="Consolas" w:cs="Consolas"/>
+          <w:color w:val="000000"/>
+          <w:sz w:val="15"/>
+          <w:szCs w:val="15"/>
+          <w:lang w:val="en-US" w:eastAsia="de-DE"/>
+        </w:rPr>
+        <w:t>(</w:t>
+      </w:r>
+      <w:proofErr w:type="spellStart"/>
+      <w:proofErr w:type="gramEnd"/>
+      <w:r>
+        <w:rPr>
+          <w:rFonts w:ascii="Consolas" w:eastAsia="Times New Roman" w:hAnsi="Consolas" w:cs="Consolas"/>
+          <w:color w:val="0000FF"/>
+          <w:sz w:val="15"/>
+          <w:szCs w:val="15"/>
+          <w:lang w:val="en-US" w:eastAsia="de-DE"/>
+        </w:rPr>
+        <w:t>var</w:t>
+      </w:r>
+      <w:proofErr w:type="spellEnd"/>
+      <w:r>
+        <w:rPr>
+          <w:rFonts w:ascii="Consolas" w:eastAsia="Times New Roman" w:hAnsi="Consolas" w:cs="Consolas"/>
+          <w:color w:val="000000"/>
+          <w:sz w:val="15"/>
+          <w:szCs w:val="15"/>
+          <w:lang w:val="en-US" w:eastAsia="de-DE"/>
+        </w:rPr>
+        <w:t> crop </w:t>
+      </w:r>
+      <w:r>
+        <w:rPr>
+          <w:rFonts w:ascii="Consolas" w:eastAsia="Times New Roman" w:hAnsi="Consolas" w:cs="Consolas"/>
+          <w:color w:val="0000FF"/>
+          <w:sz w:val="15"/>
+          <w:szCs w:val="15"/>
+          <w:lang w:val="en-US" w:eastAsia="de-DE"/>
+        </w:rPr>
+        <w:t>in</w:t>
+      </w:r>
+      <w:r>
+        <w:rPr>
+          <w:rFonts w:ascii="Consolas" w:eastAsia="Times New Roman" w:hAnsi="Consolas" w:cs="Consolas"/>
+          <w:color w:val="000000"/>
+          <w:sz w:val="15"/>
+          <w:szCs w:val="15"/>
+          <w:lang w:val="en-US" w:eastAsia="de-DE"/>
+        </w:rPr>
+        <w:t> </w:t>
+      </w:r>
+      <w:proofErr w:type="spellStart"/>
+      <w:r>
+        <w:rPr>
+          <w:rFonts w:ascii="Consolas" w:eastAsia="Times New Roman" w:hAnsi="Consolas" w:cs="Consolas"/>
+          <w:color w:val="000000"/>
+          <w:sz w:val="15"/>
+          <w:szCs w:val="15"/>
+          <w:lang w:val="en-US" w:eastAsia="de-DE"/>
+        </w:rPr>
+        <w:t>typesImageCropperExtended</w:t>
+      </w:r>
+      <w:proofErr w:type="spellEnd"/>
+      <w:r>
+        <w:rPr>
+          <w:rFonts w:ascii="Consolas" w:eastAsia="Times New Roman" w:hAnsi="Consolas" w:cs="Consolas"/>
+          <w:color w:val="000000"/>
+          <w:sz w:val="15"/>
+          <w:szCs w:val="15"/>
+          <w:lang w:val="en-US" w:eastAsia="de-DE"/>
+        </w:rPr>
+        <w:t>){</w:t>
+      </w:r>
+    </w:p>
+    <w:p>
+      <w:pPr>
+        <w:shd w:val="clear" w:color="auto" w:fill="FFFFFF"/>
+        <w:tabs>
+          <w:tab w:val="left" w:pos="916"/>
+          <w:tab w:val="left" w:pos="1832"/>
+          <w:tab w:val="left" w:pos="2748"/>
+          <w:tab w:val="left" w:pos="3664"/>
+          <w:tab w:val="left" w:pos="4580"/>
+          <w:tab w:val="left" w:pos="5496"/>
+          <w:tab w:val="left" w:pos="6412"/>
+          <w:tab w:val="left" w:pos="7328"/>
+          <w:tab w:val="left" w:pos="8244"/>
+          <w:tab w:val="left" w:pos="9160"/>
+          <w:tab w:val="left" w:pos="10076"/>
+          <w:tab w:val="left" w:pos="10992"/>
+          <w:tab w:val="left" w:pos="11908"/>
+          <w:tab w:val="left" w:pos="12824"/>
+          <w:tab w:val="left" w:pos="13740"/>
+          <w:tab w:val="left" w:pos="14656"/>
+        </w:tabs>
+        <w:spacing w:after="0" w:line="240" w:lineRule="auto"/>
+        <w:rPr>
+          <w:rFonts w:ascii="Consolas" w:eastAsia="Times New Roman" w:hAnsi="Consolas" w:cs="Consolas"/>
+          <w:color w:val="000000"/>
+          <w:sz w:val="15"/>
+          <w:szCs w:val="15"/>
+          <w:lang w:val="en-US" w:eastAsia="de-DE"/>
+        </w:rPr>
+      </w:pPr>
+      <w:r>
+        <w:rPr>
+          <w:rFonts w:ascii="Consolas" w:eastAsia="Times New Roman" w:hAnsi="Consolas" w:cs="Consolas"/>
+          <w:color w:val="000000"/>
+          <w:sz w:val="15"/>
+          <w:szCs w:val="15"/>
+          <w:lang w:val="en-US" w:eastAsia="de-DE"/>
+        </w:rPr>
+        <w:tab/>
+      </w:r>
+      <w:r>
+        <w:rPr>
+          <w:rFonts w:ascii="Consolas" w:eastAsia="Times New Roman" w:hAnsi="Consolas" w:cs="Consolas"/>
+          <w:color w:val="000000"/>
+          <w:sz w:val="15"/>
+          <w:szCs w:val="15"/>
+          <w:lang w:val="en-US" w:eastAsia="de-DE"/>
+        </w:rPr>
+        <w:tab/>
+      </w:r>
+      <w:r>
+        <w:rPr>
+          <w:rFonts w:ascii="Consolas" w:eastAsia="Times New Roman" w:hAnsi="Consolas" w:cs="Consolas"/>
+          <w:color w:val="0000FF"/>
+          <w:sz w:val="15"/>
+          <w:szCs w:val="15"/>
+          <w:lang w:val="en-US" w:eastAsia="de-DE"/>
+        </w:rPr>
+        <w:t>&lt;</w:t>
+      </w:r>
+      <w:r>
+        <w:rPr>
+          <w:rFonts w:ascii="Consolas" w:eastAsia="Times New Roman" w:hAnsi="Consolas" w:cs="Consolas"/>
+          <w:color w:val="800000"/>
+          <w:sz w:val="15"/>
+          <w:szCs w:val="15"/>
+          <w:lang w:val="en-US" w:eastAsia="de-DE"/>
+        </w:rPr>
+        <w:t>h4</w:t>
+      </w:r>
+      <w:r>
+        <w:rPr>
+          <w:rFonts w:ascii="Consolas" w:eastAsia="Times New Roman" w:hAnsi="Consolas" w:cs="Consolas"/>
+          <w:color w:val="0000FF"/>
+          <w:sz w:val="15"/>
+          <w:szCs w:val="15"/>
+          <w:lang w:val="en-US" w:eastAsia="de-DE"/>
+        </w:rPr>
+        <w:t>&gt;</w:t>
+      </w:r>
+      <w:r>
+        <w:rPr>
+          <w:rFonts w:ascii="Consolas" w:eastAsia="Times New Roman" w:hAnsi="Consolas" w:cs="Consolas"/>
+          <w:color w:val="000000"/>
+          <w:sz w:val="15"/>
+          <w:szCs w:val="15"/>
+          <w:shd w:val="clear" w:color="auto" w:fill="FFFF00"/>
+          <w:lang w:val="en-US" w:eastAsia="de-DE"/>
+        </w:rPr>
+        <w:t>@</w:t>
+      </w:r>
+      <w:proofErr w:type="spellStart"/>
+      <w:r>
+        <w:rPr>
+          <w:rFonts w:ascii="Consolas" w:eastAsia="Times New Roman" w:hAnsi="Consolas" w:cs="Consolas"/>
+          <w:color w:val="000000"/>
+          <w:sz w:val="15"/>
+          <w:szCs w:val="15"/>
+          <w:lang w:val="en-US" w:eastAsia="de-DE"/>
+        </w:rPr>
+        <w:t>crop.Name</w:t>
+      </w:r>
+      <w:proofErr w:type="spellEnd"/>
+      <w:r>
+        <w:rPr>
+          <w:rFonts w:ascii="Consolas" w:eastAsia="Times New Roman" w:hAnsi="Consolas" w:cs="Consolas"/>
+          <w:color w:val="0000FF"/>
+          <w:sz w:val="15"/>
+          <w:szCs w:val="15"/>
+          <w:lang w:val="en-US" w:eastAsia="de-DE"/>
+        </w:rPr>
+        <w:t>&lt;/</w:t>
+      </w:r>
+      <w:r>
+        <w:rPr>
+          <w:rFonts w:ascii="Consolas" w:eastAsia="Times New Roman" w:hAnsi="Consolas" w:cs="Consolas"/>
+          <w:color w:val="800000"/>
+          <w:sz w:val="15"/>
+          <w:szCs w:val="15"/>
+          <w:lang w:val="en-US" w:eastAsia="de-DE"/>
+        </w:rPr>
+        <w:t>h4</w:t>
+      </w:r>
+      <w:r>
+        <w:rPr>
+          <w:rFonts w:ascii="Consolas" w:eastAsia="Times New Roman" w:hAnsi="Consolas" w:cs="Consolas"/>
+          <w:color w:val="0000FF"/>
+          <w:sz w:val="15"/>
+          <w:szCs w:val="15"/>
+          <w:lang w:val="en-US" w:eastAsia="de-DE"/>
+        </w:rPr>
+        <w:t>&gt;</w:t>
+      </w:r>
+    </w:p>
+    <w:p>
+      <w:pPr>
+        <w:shd w:val="clear" w:color="auto" w:fill="FFFFFF"/>
+        <w:tabs>
+          <w:tab w:val="left" w:pos="916"/>
+          <w:tab w:val="left" w:pos="1832"/>
+          <w:tab w:val="left" w:pos="2748"/>
+          <w:tab w:val="left" w:pos="3664"/>
+          <w:tab w:val="left" w:pos="4580"/>
+          <w:tab w:val="left" w:pos="5496"/>
+          <w:tab w:val="left" w:pos="6412"/>
+          <w:tab w:val="left" w:pos="7328"/>
+          <w:tab w:val="left" w:pos="8244"/>
+          <w:tab w:val="left" w:pos="9160"/>
+          <w:tab w:val="left" w:pos="10076"/>
+          <w:tab w:val="left" w:pos="10992"/>
+          <w:tab w:val="left" w:pos="11908"/>
+          <w:tab w:val="left" w:pos="12824"/>
+          <w:tab w:val="left" w:pos="13740"/>
+          <w:tab w:val="left" w:pos="14656"/>
+        </w:tabs>
+        <w:spacing w:after="0" w:line="240" w:lineRule="auto"/>
+        <w:rPr>
+          <w:rFonts w:ascii="Consolas" w:eastAsia="Times New Roman" w:hAnsi="Consolas" w:cs="Consolas"/>
+          <w:color w:val="000000"/>
+          <w:sz w:val="15"/>
+          <w:szCs w:val="15"/>
+          <w:lang w:val="en-US" w:eastAsia="de-DE"/>
+        </w:rPr>
+      </w:pPr>
+      <w:r>
+        <w:rPr>
+          <w:rFonts w:ascii="Consolas" w:eastAsia="Times New Roman" w:hAnsi="Consolas" w:cs="Consolas"/>
+          <w:color w:val="000000"/>
+          <w:sz w:val="15"/>
+          <w:szCs w:val="15"/>
+          <w:lang w:val="en-US" w:eastAsia="de-DE"/>
+        </w:rPr>
+        <w:tab/>
+      </w:r>
+      <w:r>
+        <w:rPr>
+          <w:rFonts w:ascii="Consolas" w:eastAsia="Times New Roman" w:hAnsi="Consolas" w:cs="Consolas"/>
+          <w:color w:val="000000"/>
+          <w:sz w:val="15"/>
+          <w:szCs w:val="15"/>
+          <w:lang w:val="en-US" w:eastAsia="de-DE"/>
+        </w:rPr>
+        <w:tab/>
+      </w:r>
+      <w:r>
+        <w:rPr>
+          <w:rFonts w:ascii="Consolas" w:eastAsia="Times New Roman" w:hAnsi="Consolas" w:cs="Consolas"/>
+          <w:color w:val="0000FF"/>
+          <w:sz w:val="15"/>
+          <w:szCs w:val="15"/>
+          <w:lang w:val="en-US" w:eastAsia="de-DE"/>
+        </w:rPr>
+        <w:t>&lt;</w:t>
+      </w:r>
+      <w:r>
+        <w:rPr>
+          <w:rFonts w:ascii="Consolas" w:eastAsia="Times New Roman" w:hAnsi="Consolas" w:cs="Consolas"/>
+          <w:color w:val="800000"/>
+          <w:sz w:val="15"/>
+          <w:szCs w:val="15"/>
+          <w:lang w:val="en-US" w:eastAsia="de-DE"/>
+        </w:rPr>
+        <w:t>img</w:t>
+      </w:r>
+      <w:r>
+        <w:rPr>
+          <w:rFonts w:ascii="Consolas" w:eastAsia="Times New Roman" w:hAnsi="Consolas" w:cs="Consolas"/>
+          <w:color w:val="000000"/>
+          <w:sz w:val="15"/>
+          <w:szCs w:val="15"/>
+          <w:lang w:val="en-US" w:eastAsia="de-DE"/>
+        </w:rPr>
+        <w:t> </w:t>
+      </w:r>
+      <w:r>
+        <w:rPr>
+          <w:rFonts w:ascii="Consolas" w:eastAsia="Times New Roman" w:hAnsi="Consolas" w:cs="Consolas"/>
+          <w:color w:val="FF0000"/>
+          <w:sz w:val="15"/>
+          <w:szCs w:val="15"/>
+          <w:lang w:val="en-US" w:eastAsia="de-DE"/>
+        </w:rPr>
+        <w:t>src</w:t>
+      </w:r>
+      <w:r>
+        <w:rPr>
+          <w:rFonts w:ascii="Consolas" w:eastAsia="Times New Roman" w:hAnsi="Consolas" w:cs="Consolas"/>
+          <w:color w:val="0000FF"/>
+          <w:sz w:val="15"/>
+          <w:szCs w:val="15"/>
+          <w:lang w:val="en-US" w:eastAsia="de-DE"/>
+        </w:rPr>
+        <w:t>="</w:t>
+      </w:r>
+      <w:r>
+        <w:rPr>
+          <w:rFonts w:ascii="Consolas" w:eastAsia="Times New Roman" w:hAnsi="Consolas" w:cs="Consolas"/>
+          <w:color w:val="000000"/>
+          <w:sz w:val="15"/>
+          <w:szCs w:val="15"/>
+          <w:shd w:val="clear" w:color="auto" w:fill="FFFF00"/>
+          <w:lang w:val="en-US" w:eastAsia="de-DE"/>
+        </w:rPr>
+        <w:t>@</w:t>
+      </w:r>
+      <w:r>
+        <w:rPr>
+          <w:rFonts w:ascii="Consolas" w:eastAsia="Times New Roman" w:hAnsi="Consolas" w:cs="Consolas"/>
+          <w:color w:val="0000FF"/>
+          <w:sz w:val="15"/>
+          <w:szCs w:val="15"/>
+          <w:lang w:val="en-US" w:eastAsia="de-DE"/>
+        </w:rPr>
+        <w:t>crop.NewUrl"</w:t>
+      </w:r>
+      <w:r>
+        <w:rPr>
+          <w:rFonts w:ascii="Consolas" w:eastAsia="Times New Roman" w:hAnsi="Consolas" w:cs="Consolas"/>
+          <w:color w:val="000000"/>
+          <w:sz w:val="15"/>
+          <w:szCs w:val="15"/>
+          <w:lang w:val="en-US" w:eastAsia="de-DE"/>
+        </w:rPr>
+        <w:t> </w:t>
+      </w:r>
+      <w:r>
+        <w:rPr>
+          <w:rFonts w:ascii="Consolas" w:eastAsia="Times New Roman" w:hAnsi="Consolas" w:cs="Consolas"/>
+          <w:color w:val="FF0000"/>
+          <w:sz w:val="15"/>
+          <w:szCs w:val="15"/>
+          <w:lang w:val="en-US" w:eastAsia="de-DE"/>
+        </w:rPr>
+        <w:t>alt</w:t>
+      </w:r>
+      <w:r>
+        <w:rPr>
+          <w:rFonts w:ascii="Consolas" w:eastAsia="Times New Roman" w:hAnsi="Consolas" w:cs="Consolas"/>
+          <w:color w:val="0000FF"/>
+          <w:sz w:val="15"/>
+          <w:szCs w:val="15"/>
+          <w:lang w:val="en-US" w:eastAsia="de-DE"/>
+        </w:rPr>
+        <w:t>="</w:t>
+      </w:r>
+      <w:r>
+        <w:rPr>
+          <w:rFonts w:ascii="Consolas" w:eastAsia="Times New Roman" w:hAnsi="Consolas" w:cs="Consolas"/>
+          <w:color w:val="000000"/>
+          <w:sz w:val="15"/>
+          <w:szCs w:val="15"/>
+          <w:shd w:val="clear" w:color="auto" w:fill="FFFF00"/>
+          <w:lang w:val="en-US" w:eastAsia="de-DE"/>
+        </w:rPr>
+        <w:t>@</w:t>
+      </w:r>
+      <w:r>
+        <w:rPr>
+          <w:rFonts w:ascii="Consolas" w:eastAsia="Times New Roman" w:hAnsi="Consolas" w:cs="Consolas"/>
+          <w:color w:val="0000FF"/>
+          <w:sz w:val="15"/>
+          <w:szCs w:val="15"/>
+          <w:lang w:val="en-US" w:eastAsia="de-DE"/>
+        </w:rPr>
+        <w:t>crop.Name"</w:t>
+      </w:r>
+      <w:r>
+        <w:rPr>
+          <w:rFonts w:ascii="Consolas" w:eastAsia="Times New Roman" w:hAnsi="Consolas" w:cs="Consolas"/>
+          <w:color w:val="000000"/>
+          <w:sz w:val="15"/>
+          <w:szCs w:val="15"/>
+          <w:lang w:val="en-US" w:eastAsia="de-DE"/>
+        </w:rPr>
+        <w:t> </w:t>
+      </w:r>
+      <w:r>
+        <w:rPr>
+          <w:rFonts w:ascii="Consolas" w:eastAsia="Times New Roman" w:hAnsi="Consolas" w:cs="Consolas"/>
+          <w:color w:val="FF0000"/>
+          <w:sz w:val="15"/>
+          <w:szCs w:val="15"/>
+          <w:lang w:val="en-US" w:eastAsia="de-DE"/>
+        </w:rPr>
+        <w:t>width</w:t>
+      </w:r>
+      <w:r>
+        <w:rPr>
+          <w:rFonts w:ascii="Consolas" w:eastAsia="Times New Roman" w:hAnsi="Consolas" w:cs="Consolas"/>
+          <w:color w:val="0000FF"/>
+          <w:sz w:val="15"/>
+          <w:szCs w:val="15"/>
+          <w:lang w:val="en-US" w:eastAsia="de-DE"/>
+        </w:rPr>
+        <w:t>="</w:t>
+      </w:r>
+      <w:r>
+        <w:rPr>
+          <w:rFonts w:ascii="Consolas" w:eastAsia="Times New Roman" w:hAnsi="Consolas" w:cs="Consolas"/>
+          <w:color w:val="000000"/>
+          <w:sz w:val="15"/>
+          <w:szCs w:val="15"/>
+          <w:shd w:val="clear" w:color="auto" w:fill="FFFF00"/>
+          <w:lang w:val="en-US" w:eastAsia="de-DE"/>
+        </w:rPr>
+        <w:t>@</w:t>
+      </w:r>
+      <w:r>
+        <w:rPr>
+          <w:rFonts w:ascii="Consolas" w:eastAsia="Times New Roman" w:hAnsi="Consolas" w:cs="Consolas"/>
+          <w:color w:val="0000FF"/>
+          <w:sz w:val="15"/>
+          <w:szCs w:val="15"/>
+          <w:lang w:val="en-US" w:eastAsia="de-DE"/>
+        </w:rPr>
+        <w:t>crop.Width"</w:t>
+      </w:r>
+      <w:r>
+        <w:rPr>
+          <w:rFonts w:ascii="Consolas" w:eastAsia="Times New Roman" w:hAnsi="Consolas" w:cs="Consolas"/>
+          <w:color w:val="000000"/>
+          <w:sz w:val="15"/>
+          <w:szCs w:val="15"/>
+          <w:lang w:val="en-US" w:eastAsia="de-DE"/>
+        </w:rPr>
+        <w:t> </w:t>
+      </w:r>
+      <w:r>
+        <w:rPr>
+          <w:rFonts w:ascii="Consolas" w:eastAsia="Times New Roman" w:hAnsi="Consolas" w:cs="Consolas"/>
+          <w:color w:val="FF0000"/>
+          <w:sz w:val="15"/>
+          <w:szCs w:val="15"/>
+          <w:lang w:val="en-US" w:eastAsia="de-DE"/>
+        </w:rPr>
+        <w:t>height</w:t>
+      </w:r>
+      <w:r>
+        <w:rPr>
+          <w:rFonts w:ascii="Consolas" w:eastAsia="Times New Roman" w:hAnsi="Consolas" w:cs="Consolas"/>
+          <w:color w:val="0000FF"/>
+          <w:sz w:val="15"/>
+          <w:szCs w:val="15"/>
+          <w:lang w:val="en-US" w:eastAsia="de-DE"/>
+        </w:rPr>
+        <w:t>="</w:t>
+      </w:r>
+      <w:r>
+        <w:rPr>
+          <w:rFonts w:ascii="Consolas" w:eastAsia="Times New Roman" w:hAnsi="Consolas" w:cs="Consolas"/>
+          <w:color w:val="000000"/>
+          <w:sz w:val="15"/>
+          <w:szCs w:val="15"/>
+          <w:shd w:val="clear" w:color="auto" w:fill="FFFF00"/>
+          <w:lang w:val="en-US" w:eastAsia="de-DE"/>
+        </w:rPr>
+        <w:t>@</w:t>
+      </w:r>
+      <w:r>
+        <w:rPr>
+          <w:rFonts w:ascii="Consolas" w:eastAsia="Times New Roman" w:hAnsi="Consolas" w:cs="Consolas"/>
+          <w:color w:val="0000FF"/>
+          <w:sz w:val="15"/>
+          <w:szCs w:val="15"/>
+          <w:lang w:val="en-US" w:eastAsia="de-DE"/>
+        </w:rPr>
+        <w:t>crop.Height"</w:t>
+      </w:r>
+      <w:r>
+        <w:rPr>
+          <w:rFonts w:ascii="Consolas" w:eastAsia="Times New Roman" w:hAnsi="Consolas" w:cs="Consolas"/>
+          <w:color w:val="000000"/>
+          <w:sz w:val="15"/>
+          <w:szCs w:val="15"/>
+          <w:lang w:val="en-US" w:eastAsia="de-DE"/>
+        </w:rPr>
+        <w:t> </w:t>
+      </w:r>
+      <w:r>
+        <w:rPr>
+          <w:rFonts w:ascii="Consolas" w:eastAsia="Times New Roman" w:hAnsi="Consolas" w:cs="Consolas"/>
+          <w:color w:val="0000FF"/>
+          <w:sz w:val="15"/>
+          <w:szCs w:val="15"/>
+          <w:lang w:val="en-US" w:eastAsia="de-DE"/>
+        </w:rPr>
+        <w:t>/&gt;</w:t>
+      </w:r>
+      <w:r>
+        <w:rPr>
+          <w:rFonts w:ascii="Consolas" w:eastAsia="Times New Roman" w:hAnsi="Consolas" w:cs="Consolas"/>
+          <w:color w:val="000000"/>
+          <w:sz w:val="15"/>
+          <w:szCs w:val="15"/>
+          <w:lang w:val="en-US" w:eastAsia="de-DE"/>
+        </w:rPr>
+        <w:t> </w:t>
+      </w:r>
+      <w:r>
+        <w:rPr>
+          <w:rFonts w:ascii="Consolas" w:eastAsia="Times New Roman" w:hAnsi="Consolas" w:cs="Consolas"/>
+          <w:color w:val="0000FF"/>
+          <w:sz w:val="15"/>
+          <w:szCs w:val="15"/>
+          <w:lang w:val="en-US" w:eastAsia="de-DE"/>
+        </w:rPr>
+        <w:t>&lt;</w:t>
+      </w:r>
+      <w:r>
+        <w:rPr>
+          <w:rFonts w:ascii="Consolas" w:eastAsia="Times New Roman" w:hAnsi="Consolas" w:cs="Consolas"/>
+          <w:color w:val="800000"/>
+          <w:sz w:val="15"/>
+          <w:szCs w:val="15"/>
+          <w:lang w:val="en-US" w:eastAsia="de-DE"/>
+        </w:rPr>
+        <w:t>br</w:t>
+      </w:r>
+      <w:r>
+        <w:rPr>
+          <w:rFonts w:ascii="Consolas" w:eastAsia="Times New Roman" w:hAnsi="Consolas" w:cs="Consolas"/>
+          <w:color w:val="000000"/>
+          <w:sz w:val="15"/>
+          <w:szCs w:val="15"/>
+          <w:lang w:val="en-US" w:eastAsia="de-DE"/>
+        </w:rPr>
+        <w:t> </w:t>
+      </w:r>
+      <w:r>
+        <w:rPr>
+          <w:rFonts w:ascii="Consolas" w:eastAsia="Times New Roman" w:hAnsi="Consolas" w:cs="Consolas"/>
+          <w:color w:val="0000FF"/>
+          <w:sz w:val="15"/>
+          <w:szCs w:val="15"/>
+          <w:lang w:val="en-US" w:eastAsia="de-DE"/>
+        </w:rPr>
+        <w:t>/&gt;</w:t>
+      </w:r>
+    </w:p>
+    <w:p>
+      <w:pPr>
+        <w:shd w:val="clear" w:color="auto" w:fill="FFFFFF"/>
+        <w:tabs>
+          <w:tab w:val="left" w:pos="916"/>
+          <w:tab w:val="left" w:pos="1832"/>
+          <w:tab w:val="left" w:pos="2748"/>
+          <w:tab w:val="left" w:pos="3664"/>
+          <w:tab w:val="left" w:pos="4580"/>
+          <w:tab w:val="left" w:pos="5496"/>
+          <w:tab w:val="left" w:pos="6412"/>
+          <w:tab w:val="left" w:pos="7328"/>
+          <w:tab w:val="left" w:pos="8244"/>
+          <w:tab w:val="left" w:pos="9160"/>
+          <w:tab w:val="left" w:pos="10076"/>
+          <w:tab w:val="left" w:pos="10992"/>
+          <w:tab w:val="left" w:pos="11908"/>
+          <w:tab w:val="left" w:pos="12824"/>
+          <w:tab w:val="left" w:pos="13740"/>
+          <w:tab w:val="left" w:pos="14656"/>
+        </w:tabs>
+        <w:spacing w:after="0" w:line="240" w:lineRule="auto"/>
+        <w:rPr>
+          <w:rFonts w:ascii="Consolas" w:eastAsia="Times New Roman" w:hAnsi="Consolas" w:cs="Consolas"/>
+          <w:color w:val="000000"/>
+          <w:sz w:val="15"/>
+          <w:szCs w:val="15"/>
+          <w:lang w:val="en-US" w:eastAsia="de-DE"/>
+        </w:rPr>
+      </w:pPr>
+      <w:r>
+        <w:rPr>
+          <w:rFonts w:ascii="Consolas" w:eastAsia="Times New Roman" w:hAnsi="Consolas" w:cs="Consolas"/>
+          <w:color w:val="000000"/>
+          <w:sz w:val="15"/>
+          <w:szCs w:val="15"/>
+          <w:lang w:val="en-US" w:eastAsia="de-DE"/>
+        </w:rPr>
+        <w:tab/>
+        <w:t>}</w:t>
+      </w:r>
+    </w:p>
+    <w:p>
+      <w:pPr>
+        <w:shd w:val="clear" w:color="auto" w:fill="FFFFFF"/>
+        <w:tabs>
+          <w:tab w:val="left" w:pos="916"/>
+          <w:tab w:val="left" w:pos="1832"/>
+          <w:tab w:val="left" w:pos="2748"/>
+          <w:tab w:val="left" w:pos="3664"/>
+          <w:tab w:val="left" w:pos="4580"/>
+          <w:tab w:val="left" w:pos="5496"/>
+          <w:tab w:val="left" w:pos="6412"/>
+          <w:tab w:val="left" w:pos="7328"/>
+          <w:tab w:val="left" w:pos="8244"/>
+          <w:tab w:val="left" w:pos="9160"/>
+          <w:tab w:val="left" w:pos="10076"/>
+          <w:tab w:val="left" w:pos="10992"/>
+          <w:tab w:val="left" w:pos="11908"/>
+          <w:tab w:val="left" w:pos="12824"/>
+          <w:tab w:val="left" w:pos="13740"/>
+          <w:tab w:val="left" w:pos="14656"/>
+        </w:tabs>
+        <w:spacing w:after="0" w:line="240" w:lineRule="auto"/>
+        <w:rPr>
+          <w:rFonts w:ascii="Consolas" w:eastAsia="Times New Roman" w:hAnsi="Consolas" w:cs="Consolas"/>
+          <w:color w:val="000000"/>
+          <w:sz w:val="15"/>
+          <w:szCs w:val="15"/>
+          <w:lang w:val="en-US" w:eastAsia="de-DE"/>
+        </w:rPr>
+      </w:pPr>
+      <w:r>
+        <w:rPr>
+          <w:rFonts w:ascii="Consolas" w:eastAsia="Times New Roman" w:hAnsi="Consolas" w:cs="Consolas"/>
+          <w:color w:val="000000"/>
+          <w:sz w:val="15"/>
+          <w:szCs w:val="15"/>
+          <w:lang w:val="en-US" w:eastAsia="de-DE"/>
+        </w:rPr>
+        <w:t>}</w:t>
+      </w:r>
+    </w:p>
+    <w:p>
+      <w:pPr>
+        <w:shd w:val="clear" w:color="auto" w:fill="FFFFFF"/>
+        <w:tabs>
+          <w:tab w:val="left" w:pos="916"/>
+          <w:tab w:val="left" w:pos="1832"/>
+          <w:tab w:val="left" w:pos="2748"/>
+          <w:tab w:val="left" w:pos="3664"/>
+          <w:tab w:val="left" w:pos="4580"/>
+          <w:tab w:val="left" w:pos="5496"/>
+          <w:tab w:val="left" w:pos="6412"/>
+          <w:tab w:val="left" w:pos="7328"/>
+          <w:tab w:val="left" w:pos="8244"/>
+          <w:tab w:val="left" w:pos="9160"/>
+          <w:tab w:val="left" w:pos="10076"/>
+          <w:tab w:val="left" w:pos="10992"/>
+          <w:tab w:val="left" w:pos="11908"/>
+          <w:tab w:val="left" w:pos="12824"/>
+          <w:tab w:val="left" w:pos="13740"/>
+          <w:tab w:val="left" w:pos="14656"/>
+        </w:tabs>
+        <w:spacing w:after="0" w:line="240" w:lineRule="auto"/>
+        <w:rPr>
+          <w:rFonts w:ascii="Consolas" w:eastAsia="Times New Roman" w:hAnsi="Consolas" w:cs="Consolas"/>
+          <w:color w:val="000000"/>
+          <w:sz w:val="15"/>
+          <w:szCs w:val="15"/>
+          <w:lang w:val="en-US" w:eastAsia="de-DE"/>
+        </w:rPr>
+      </w:pPr>
+      <w:r>
+        <w:rPr>
+          <w:rFonts w:ascii="Consolas" w:eastAsia="Times New Roman" w:hAnsi="Consolas" w:cs="Consolas"/>
+          <w:color w:val="000000"/>
+          <w:sz w:val="15"/>
+          <w:szCs w:val="15"/>
+          <w:lang w:val="en-US" w:eastAsia="de-DE"/>
+        </w:rPr>
+        <w:t xml:space="preserve"> </w:t>
+      </w:r>
+    </w:p>
+    <w:p>
+      <w:pPr>
+        <w:shd w:val="clear" w:color="auto" w:fill="FFFFFF"/>
+        <w:tabs>
+          <w:tab w:val="left" w:pos="916"/>
+          <w:tab w:val="left" w:pos="1832"/>
+          <w:tab w:val="left" w:pos="2748"/>
+          <w:tab w:val="left" w:pos="3664"/>
+          <w:tab w:val="left" w:pos="4580"/>
+          <w:tab w:val="left" w:pos="5496"/>
+          <w:tab w:val="left" w:pos="6412"/>
+          <w:tab w:val="left" w:pos="7328"/>
+          <w:tab w:val="left" w:pos="8244"/>
+          <w:tab w:val="left" w:pos="9160"/>
+          <w:tab w:val="left" w:pos="10076"/>
+          <w:tab w:val="left" w:pos="10992"/>
+          <w:tab w:val="left" w:pos="11908"/>
+          <w:tab w:val="left" w:pos="12824"/>
+          <w:tab w:val="left" w:pos="13740"/>
+          <w:tab w:val="left" w:pos="14656"/>
+        </w:tabs>
+        <w:spacing w:after="0" w:line="240" w:lineRule="auto"/>
+        <w:rPr>
+          <w:rFonts w:ascii="Consolas" w:eastAsia="Times New Roman" w:hAnsi="Consolas" w:cs="Consolas"/>
+          <w:color w:val="000000"/>
+          <w:sz w:val="15"/>
+          <w:szCs w:val="15"/>
+          <w:lang w:val="en-US" w:eastAsia="de-DE"/>
+        </w:rPr>
+      </w:pPr>
+      <w:r>
+        <w:rPr>
+          <w:rFonts w:ascii="Consolas" w:eastAsia="Times New Roman" w:hAnsi="Consolas" w:cs="Consolas"/>
+          <w:color w:val="000000"/>
+          <w:sz w:val="15"/>
+          <w:szCs w:val="15"/>
+          <w:shd w:val="clear" w:color="auto" w:fill="FFFF00"/>
+          <w:lang w:val="en-US" w:eastAsia="de-DE"/>
+        </w:rPr>
+        <w:t>@{</w:t>
+      </w:r>
+    </w:p>
+    <w:p>
+      <w:pPr>
+        <w:shd w:val="clear" w:color="auto" w:fill="FFFFFF"/>
+        <w:tabs>
+          <w:tab w:val="left" w:pos="916"/>
+          <w:tab w:val="left" w:pos="1832"/>
+          <w:tab w:val="left" w:pos="2748"/>
+          <w:tab w:val="left" w:pos="3664"/>
+          <w:tab w:val="left" w:pos="4580"/>
+          <w:tab w:val="left" w:pos="5496"/>
+          <w:tab w:val="left" w:pos="6412"/>
+          <w:tab w:val="left" w:pos="7328"/>
+          <w:tab w:val="left" w:pos="8244"/>
+          <w:tab w:val="left" w:pos="9160"/>
+          <w:tab w:val="left" w:pos="10076"/>
+          <w:tab w:val="left" w:pos="10992"/>
+          <w:tab w:val="left" w:pos="11908"/>
+          <w:tab w:val="left" w:pos="12824"/>
+          <w:tab w:val="left" w:pos="13740"/>
+          <w:tab w:val="left" w:pos="14656"/>
+        </w:tabs>
+        <w:spacing w:after="0" w:line="240" w:lineRule="auto"/>
+        <w:rPr>
+          <w:rFonts w:ascii="Consolas" w:eastAsia="Times New Roman" w:hAnsi="Consolas" w:cs="Consolas"/>
+          <w:color w:val="000000"/>
+          <w:sz w:val="15"/>
+          <w:szCs w:val="15"/>
+          <w:lang w:val="en-US" w:eastAsia="de-DE"/>
+        </w:rPr>
+      </w:pPr>
+      <w:r>
+        <w:rPr>
+          <w:rFonts w:ascii="Consolas" w:eastAsia="Times New Roman" w:hAnsi="Consolas" w:cs="Consolas"/>
+          <w:color w:val="000000"/>
+          <w:sz w:val="15"/>
+          <w:szCs w:val="15"/>
+          <w:lang w:val="en-US" w:eastAsia="de-DE"/>
+        </w:rPr>
+        <w:tab/>
+      </w:r>
+      <w:r>
+        <w:rPr>
+          <w:rFonts w:ascii="Consolas" w:eastAsia="Times New Roman" w:hAnsi="Consolas" w:cs="Consolas"/>
+          <w:color w:val="008000"/>
+          <w:sz w:val="15"/>
+          <w:szCs w:val="15"/>
+          <w:lang w:val="en-US" w:eastAsia="de-DE"/>
+        </w:rPr>
+        <w:t>// select a single crop by name</w:t>
+      </w:r>
+    </w:p>
+    <w:p>
+      <w:pPr>
+        <w:pStyle w:val="HTMLVorformatiert"/>
+        <w:shd w:val="clear" w:color="auto" w:fill="FFFFFF"/>
+        <w:rPr>
+          <w:rFonts w:ascii="Consolas" w:hAnsi="Consolas" w:cs="Consolas"/>
+          <w:color w:val="000000"/>
+          <w:sz w:val="15"/>
+          <w:szCs w:val="15"/>
+          <w:lang w:val="en-US"/>
+        </w:rPr>
+      </w:pPr>
+      <w:r>
+        <w:rPr>
+          <w:rFonts w:ascii="Consolas" w:hAnsi="Consolas" w:cs="Consolas"/>
+          <w:color w:val="000000"/>
+          <w:sz w:val="15"/>
+          <w:szCs w:val="15"/>
+          <w:lang w:val="en-US"/>
+        </w:rPr>
+        <w:tab/>
+      </w:r>
+      <w:proofErr w:type="gramStart"/>
+      <w:r>
+        <w:rPr>
+          <w:rFonts w:ascii="Consolas" w:hAnsi="Consolas" w:cs="Consolas"/>
+          <w:color w:val="0000FF"/>
+          <w:sz w:val="15"/>
+          <w:szCs w:val="15"/>
+          <w:lang w:val="en-US"/>
+        </w:rPr>
+        <w:t>var</w:t>
+      </w:r>
+      <w:proofErr w:type="gramEnd"/>
+      <w:r>
+        <w:rPr>
+          <w:rFonts w:ascii="Consolas" w:hAnsi="Consolas" w:cs="Consolas"/>
+          <w:color w:val="000000"/>
+          <w:sz w:val="15"/>
+          <w:szCs w:val="15"/>
+          <w:lang w:val="en-US"/>
+        </w:rPr>
+        <w:t> teaserCrop = typesImageCropperExtended</w:t>
+      </w:r>
+      <w:r>
+        <w:rPr>
+          <w:rFonts w:ascii="Consolas" w:hAnsi="Consolas" w:cs="Consolas"/>
+          <w:color w:val="000000"/>
+          <w:sz w:val="15"/>
+          <w:szCs w:val="15"/>
+          <w:lang w:val="en-US"/>
+        </w:rPr>
+        <w:t>.Find(n =&gt; n.Name.Equals(</w:t>
+      </w:r>
+      <w:r>
+        <w:rPr>
+          <w:rFonts w:ascii="Consolas" w:hAnsi="Consolas" w:cs="Consolas"/>
+          <w:color w:val="FF0000"/>
+          <w:sz w:val="15"/>
+          <w:szCs w:val="15"/>
+          <w:lang w:val="en-US"/>
+        </w:rPr>
+        <w:t>"teaser"</w:t>
+      </w:r>
+      <w:r>
+        <w:rPr>
+          <w:rFonts w:ascii="Consolas" w:hAnsi="Consolas" w:cs="Consolas"/>
+          <w:color w:val="000000"/>
+          <w:sz w:val="15"/>
+          <w:szCs w:val="15"/>
+          <w:lang w:val="en-US"/>
+        </w:rPr>
+        <w:t>));</w:t>
+      </w:r>
+    </w:p>
+    <w:p>
+      <w:pPr>
+        <w:shd w:val="clear" w:color="auto" w:fill="FFFFFF"/>
+        <w:tabs>
+          <w:tab w:val="left" w:pos="916"/>
+          <w:tab w:val="left" w:pos="1832"/>
+          <w:tab w:val="left" w:pos="2748"/>
+          <w:tab w:val="left" w:pos="3664"/>
+          <w:tab w:val="left" w:pos="4580"/>
+          <w:tab w:val="left" w:pos="5496"/>
+          <w:tab w:val="left" w:pos="6412"/>
+          <w:tab w:val="left" w:pos="7328"/>
+          <w:tab w:val="left" w:pos="8244"/>
+          <w:tab w:val="left" w:pos="9160"/>
+          <w:tab w:val="left" w:pos="10076"/>
+          <w:tab w:val="left" w:pos="10992"/>
+          <w:tab w:val="left" w:pos="11908"/>
+          <w:tab w:val="left" w:pos="12824"/>
+          <w:tab w:val="left" w:pos="13740"/>
+          <w:tab w:val="left" w:pos="14656"/>
+        </w:tabs>
+        <w:spacing w:after="0" w:line="240" w:lineRule="auto"/>
+        <w:rPr>
+          <w:rFonts w:ascii="Consolas" w:eastAsia="Times New Roman" w:hAnsi="Consolas" w:cs="Consolas"/>
+          <w:color w:val="000000"/>
+          <w:sz w:val="15"/>
+          <w:szCs w:val="15"/>
+          <w:lang w:val="en-US" w:eastAsia="de-DE"/>
+        </w:rPr>
+      </w:pPr>
+      <w:r>
+        <w:rPr>
+          <w:rFonts w:ascii="Consolas" w:eastAsia="Times New Roman" w:hAnsi="Consolas" w:cs="Consolas"/>
+          <w:color w:val="000000"/>
+          <w:sz w:val="15"/>
+          <w:szCs w:val="15"/>
+          <w:shd w:val="clear" w:color="auto" w:fill="FFFF00"/>
+          <w:lang w:val="en-US" w:eastAsia="de-DE"/>
+        </w:rPr>
+        <w:t>}</w:t>
+      </w:r>
+    </w:p>
+    <w:p>
+      <w:pPr>
+        <w:shd w:val="clear" w:color="auto" w:fill="FFFFFF"/>
+        <w:tabs>
+          <w:tab w:val="left" w:pos="916"/>
+          <w:tab w:val="left" w:pos="1832"/>
+          <w:tab w:val="left" w:pos="2748"/>
+          <w:tab w:val="left" w:pos="3664"/>
+          <w:tab w:val="left" w:pos="4580"/>
+          <w:tab w:val="left" w:pos="5496"/>
+          <w:tab w:val="left" w:pos="6412"/>
+          <w:tab w:val="left" w:pos="7328"/>
+          <w:tab w:val="left" w:pos="8244"/>
+          <w:tab w:val="left" w:pos="9160"/>
+          <w:tab w:val="left" w:pos="10076"/>
+          <w:tab w:val="left" w:pos="10992"/>
+          <w:tab w:val="left" w:pos="11908"/>
+          <w:tab w:val="left" w:pos="12824"/>
+          <w:tab w:val="left" w:pos="13740"/>
+          <w:tab w:val="left" w:pos="14656"/>
+        </w:tabs>
+        <w:spacing w:after="0" w:line="240" w:lineRule="auto"/>
+        <w:rPr>
+          <w:rFonts w:ascii="Consolas" w:eastAsia="Times New Roman" w:hAnsi="Consolas" w:cs="Consolas"/>
+          <w:color w:val="000000"/>
+          <w:sz w:val="15"/>
+          <w:szCs w:val="15"/>
+          <w:lang w:val="en-US" w:eastAsia="de-DE"/>
+        </w:rPr>
+      </w:pPr>
+      <w:r>
+        <w:rPr>
+          <w:rFonts w:ascii="Consolas" w:eastAsia="Times New Roman" w:hAnsi="Consolas" w:cs="Consolas"/>
+          <w:color w:val="0000FF"/>
+          <w:sz w:val="15"/>
+          <w:szCs w:val="15"/>
+          <w:lang w:val="en-US" w:eastAsia="de-DE"/>
+        </w:rPr>
+        <w:t>&lt;</w:t>
+      </w:r>
+      <w:r>
+        <w:rPr>
+          <w:rFonts w:ascii="Consolas" w:eastAsia="Times New Roman" w:hAnsi="Consolas" w:cs="Consolas"/>
+          <w:color w:val="800000"/>
+          <w:sz w:val="15"/>
+          <w:szCs w:val="15"/>
+          <w:lang w:val="en-US" w:eastAsia="de-DE"/>
+        </w:rPr>
+        <w:t>h3</w:t>
+      </w:r>
+      <w:r>
+        <w:rPr>
+          <w:rFonts w:ascii="Consolas" w:eastAsia="Times New Roman" w:hAnsi="Consolas" w:cs="Consolas"/>
+          <w:color w:val="0000FF"/>
+          <w:sz w:val="15"/>
+          <w:szCs w:val="15"/>
+          <w:lang w:val="en-US" w:eastAsia="de-DE"/>
+        </w:rPr>
+        <w:t>&gt;</w:t>
+      </w:r>
+      <w:r>
+        <w:rPr>
+          <w:rFonts w:ascii="Consolas" w:eastAsia="Times New Roman" w:hAnsi="Consolas" w:cs="Consolas"/>
+          <w:color w:val="000000"/>
+          <w:sz w:val="15"/>
+          <w:szCs w:val="15"/>
+          <w:lang w:val="en-US" w:eastAsia="de-DE"/>
+        </w:rPr>
+        <w:t>selected crop</w:t>
+      </w:r>
+      <w:r>
+        <w:rPr>
+          <w:rFonts w:ascii="Consolas" w:eastAsia="Times New Roman" w:hAnsi="Consolas" w:cs="Consolas"/>
+          <w:color w:val="0000FF"/>
+          <w:sz w:val="15"/>
+          <w:szCs w:val="15"/>
+          <w:lang w:val="en-US" w:eastAsia="de-DE"/>
+        </w:rPr>
+        <w:t>&lt;/</w:t>
+      </w:r>
+      <w:r>
+        <w:rPr>
+          <w:rFonts w:ascii="Consolas" w:eastAsia="Times New Roman" w:hAnsi="Consolas" w:cs="Consolas"/>
+          <w:color w:val="800000"/>
+          <w:sz w:val="15"/>
+          <w:szCs w:val="15"/>
+          <w:lang w:val="en-US" w:eastAsia="de-DE"/>
+        </w:rPr>
+        <w:t>h3</w:t>
+      </w:r>
+      <w:r>
+        <w:rPr>
+          <w:rFonts w:ascii="Consolas" w:eastAsia="Times New Roman" w:hAnsi="Consolas" w:cs="Consolas"/>
+          <w:color w:val="0000FF"/>
+          <w:sz w:val="15"/>
+          <w:szCs w:val="15"/>
+          <w:lang w:val="en-US" w:eastAsia="de-DE"/>
+        </w:rPr>
+        <w:t>&gt;</w:t>
+      </w:r>
+    </w:p>
+    <w:p>
+      <w:pPr>
+        <w:shd w:val="clear" w:color="auto" w:fill="FFFFFF"/>
+        <w:tabs>
+          <w:tab w:val="left" w:pos="916"/>
+          <w:tab w:val="left" w:pos="1832"/>
+          <w:tab w:val="left" w:pos="2748"/>
+          <w:tab w:val="left" w:pos="3664"/>
+          <w:tab w:val="left" w:pos="4580"/>
+          <w:tab w:val="left" w:pos="5496"/>
+          <w:tab w:val="left" w:pos="6412"/>
+          <w:tab w:val="left" w:pos="7328"/>
+          <w:tab w:val="left" w:pos="8244"/>
+          <w:tab w:val="left" w:pos="9160"/>
+          <w:tab w:val="left" w:pos="10076"/>
+          <w:tab w:val="left" w:pos="10992"/>
+          <w:tab w:val="left" w:pos="11908"/>
+          <w:tab w:val="left" w:pos="12824"/>
+          <w:tab w:val="left" w:pos="13740"/>
+          <w:tab w:val="left" w:pos="14656"/>
+        </w:tabs>
+        <w:spacing w:after="0" w:line="240" w:lineRule="auto"/>
+        <w:rPr>
+          <w:rFonts w:ascii="Consolas" w:eastAsia="Times New Roman" w:hAnsi="Consolas" w:cs="Consolas"/>
+          <w:color w:val="000000"/>
+          <w:sz w:val="15"/>
+          <w:szCs w:val="15"/>
+          <w:lang w:val="en-US" w:eastAsia="de-DE"/>
+        </w:rPr>
+      </w:pPr>
+      <w:r>
+        <w:rPr>
+          <w:rFonts w:ascii="Consolas" w:eastAsia="Times New Roman" w:hAnsi="Consolas" w:cs="Consolas"/>
+          <w:color w:val="0000FF"/>
+          <w:sz w:val="15"/>
+          <w:szCs w:val="15"/>
+          <w:lang w:val="en-US" w:eastAsia="de-DE"/>
+        </w:rPr>
+        <w:t>&lt;</w:t>
+      </w:r>
+      <w:r>
+        <w:rPr>
+          <w:rFonts w:ascii="Consolas" w:eastAsia="Times New Roman" w:hAnsi="Consolas" w:cs="Consolas"/>
+          <w:color w:val="800000"/>
+          <w:sz w:val="15"/>
+          <w:szCs w:val="15"/>
+          <w:lang w:val="en-US" w:eastAsia="de-DE"/>
+        </w:rPr>
+        <w:t>h4</w:t>
+      </w:r>
+      <w:r>
+        <w:rPr>
+          <w:rFonts w:ascii="Consolas" w:eastAsia="Times New Roman" w:hAnsi="Consolas" w:cs="Consolas"/>
+          <w:color w:val="0000FF"/>
+          <w:sz w:val="15"/>
+          <w:szCs w:val="15"/>
+          <w:lang w:val="en-US" w:eastAsia="de-DE"/>
+        </w:rPr>
+        <w:t>&gt;</w:t>
+      </w:r>
+      <w:r>
+        <w:rPr>
+          <w:rFonts w:ascii="Consolas" w:eastAsia="Times New Roman" w:hAnsi="Consolas" w:cs="Consolas"/>
+          <w:color w:val="000000"/>
+          <w:sz w:val="15"/>
+          <w:szCs w:val="15"/>
+          <w:lang w:val="en-US" w:eastAsia="de-DE"/>
+        </w:rPr>
+        <w:t>teaser</w:t>
+      </w:r>
+      <w:r>
+        <w:rPr>
+          <w:rFonts w:ascii="Consolas" w:eastAsia="Times New Roman" w:hAnsi="Consolas" w:cs="Consolas"/>
+          <w:color w:val="0000FF"/>
+          <w:sz w:val="15"/>
+          <w:szCs w:val="15"/>
+          <w:lang w:val="en-US" w:eastAsia="de-DE"/>
+        </w:rPr>
+        <w:t>&lt;/</w:t>
+      </w:r>
+      <w:r>
+        <w:rPr>
+          <w:rFonts w:ascii="Consolas" w:eastAsia="Times New Roman" w:hAnsi="Consolas" w:cs="Consolas"/>
+          <w:color w:val="800000"/>
+          <w:sz w:val="15"/>
+          <w:szCs w:val="15"/>
+          <w:lang w:val="en-US" w:eastAsia="de-DE"/>
+        </w:rPr>
+        <w:t>h4</w:t>
+      </w:r>
+      <w:r>
+        <w:rPr>
+          <w:rFonts w:ascii="Consolas" w:eastAsia="Times New Roman" w:hAnsi="Consolas" w:cs="Consolas"/>
+          <w:color w:val="0000FF"/>
+          <w:sz w:val="15"/>
+          <w:szCs w:val="15"/>
+          <w:lang w:val="en-US" w:eastAsia="de-DE"/>
+        </w:rPr>
+        <w:t>&gt;</w:t>
+      </w:r>
+    </w:p>
+    <w:p>
+      <w:pPr>
+        <w:shd w:val="clear" w:color="auto" w:fill="FFFFFF"/>
+        <w:tabs>
+          <w:tab w:val="left" w:pos="916"/>
+          <w:tab w:val="left" w:pos="1832"/>
+          <w:tab w:val="left" w:pos="2748"/>
+          <w:tab w:val="left" w:pos="3664"/>
+          <w:tab w:val="left" w:pos="4580"/>
+          <w:tab w:val="left" w:pos="5496"/>
+          <w:tab w:val="left" w:pos="6412"/>
+          <w:tab w:val="left" w:pos="7328"/>
+          <w:tab w:val="left" w:pos="8244"/>
+          <w:tab w:val="left" w:pos="9160"/>
+          <w:tab w:val="left" w:pos="10076"/>
+          <w:tab w:val="left" w:pos="10992"/>
+          <w:tab w:val="left" w:pos="11908"/>
+          <w:tab w:val="left" w:pos="12824"/>
+          <w:tab w:val="left" w:pos="13740"/>
+          <w:tab w:val="left" w:pos="14656"/>
+        </w:tabs>
+        <w:spacing w:after="0" w:line="240" w:lineRule="auto"/>
+        <w:rPr>
+          <w:rFonts w:ascii="Consolas" w:eastAsia="Times New Roman" w:hAnsi="Consolas" w:cs="Consolas"/>
+          <w:color w:val="000000"/>
+          <w:sz w:val="15"/>
+          <w:szCs w:val="15"/>
+          <w:lang w:val="en-US" w:eastAsia="de-DE"/>
+        </w:rPr>
+      </w:pPr>
+      <w:r>
+        <w:rPr>
+          <w:rFonts w:ascii="Consolas" w:eastAsia="Times New Roman" w:hAnsi="Consolas" w:cs="Consolas"/>
+          <w:color w:val="0000FF"/>
+          <w:sz w:val="15"/>
+          <w:szCs w:val="15"/>
+          <w:lang w:val="en-US" w:eastAsia="de-DE"/>
+        </w:rPr>
+        <w:t>&lt;</w:t>
+      </w:r>
+      <w:r>
+        <w:rPr>
+          <w:rFonts w:ascii="Consolas" w:eastAsia="Times New Roman" w:hAnsi="Consolas" w:cs="Consolas"/>
+          <w:color w:val="800000"/>
+          <w:sz w:val="15"/>
+          <w:szCs w:val="15"/>
+          <w:lang w:val="en-US" w:eastAsia="de-DE"/>
+        </w:rPr>
+        <w:t>img</w:t>
+      </w:r>
+      <w:r>
+        <w:rPr>
+          <w:rFonts w:ascii="Consolas" w:eastAsia="Times New Roman" w:hAnsi="Consolas" w:cs="Consolas"/>
+          <w:color w:val="000000"/>
+          <w:sz w:val="15"/>
+          <w:szCs w:val="15"/>
+          <w:lang w:val="en-US" w:eastAsia="de-DE"/>
+        </w:rPr>
+        <w:t> </w:t>
+      </w:r>
+      <w:r>
+        <w:rPr>
+          <w:rFonts w:ascii="Consolas" w:eastAsia="Times New Roman" w:hAnsi="Consolas" w:cs="Consolas"/>
+          <w:color w:val="FF0000"/>
+          <w:sz w:val="15"/>
+          <w:szCs w:val="15"/>
+          <w:lang w:val="en-US" w:eastAsia="de-DE"/>
+        </w:rPr>
+        <w:t>src</w:t>
+      </w:r>
+      <w:r>
+        <w:rPr>
+          <w:rFonts w:ascii="Consolas" w:eastAsia="Times New Roman" w:hAnsi="Consolas" w:cs="Consolas"/>
+          <w:color w:val="0000FF"/>
+          <w:sz w:val="15"/>
+          <w:szCs w:val="15"/>
+          <w:lang w:val="en-US" w:eastAsia="de-DE"/>
+        </w:rPr>
+        <w:t>="</w:t>
+      </w:r>
+      <w:r>
+        <w:rPr>
+          <w:rFonts w:ascii="Consolas" w:eastAsia="Times New Roman" w:hAnsi="Consolas" w:cs="Consolas"/>
+          <w:color w:val="000000"/>
+          <w:sz w:val="15"/>
+          <w:szCs w:val="15"/>
+          <w:shd w:val="clear" w:color="auto" w:fill="FFFF00"/>
+          <w:lang w:val="en-US" w:eastAsia="de-DE"/>
+        </w:rPr>
+        <w:t>@</w:t>
+      </w:r>
+      <w:r>
+        <w:rPr>
+          <w:rFonts w:ascii="Consolas" w:eastAsia="Times New Roman" w:hAnsi="Consolas" w:cs="Consolas"/>
+          <w:color w:val="0000FF"/>
+          <w:sz w:val="15"/>
+          <w:szCs w:val="15"/>
+          <w:lang w:val="en-US" w:eastAsia="de-DE"/>
+        </w:rPr>
+        <w:t>teaserCrop.NewUrl"</w:t>
+      </w:r>
+      <w:r>
+        <w:rPr>
+          <w:rFonts w:ascii="Consolas" w:eastAsia="Times New Roman" w:hAnsi="Consolas" w:cs="Consolas"/>
+          <w:color w:val="000000"/>
+          <w:sz w:val="15"/>
+          <w:szCs w:val="15"/>
+          <w:lang w:val="en-US" w:eastAsia="de-DE"/>
+        </w:rPr>
+        <w:t> </w:t>
+      </w:r>
+      <w:r>
+        <w:rPr>
+          <w:rFonts w:ascii="Consolas" w:eastAsia="Times New Roman" w:hAnsi="Consolas" w:cs="Consolas"/>
+          <w:color w:val="FF0000"/>
+          <w:sz w:val="15"/>
+          <w:szCs w:val="15"/>
+          <w:lang w:val="en-US" w:eastAsia="de-DE"/>
+        </w:rPr>
+        <w:t>alt</w:t>
+      </w:r>
+      <w:r>
+        <w:rPr>
+          <w:rFonts w:ascii="Consolas" w:eastAsia="Times New Roman" w:hAnsi="Consolas" w:cs="Consolas"/>
+          <w:color w:val="0000FF"/>
+          <w:sz w:val="15"/>
+          <w:szCs w:val="15"/>
+          <w:lang w:val="en-US" w:eastAsia="de-DE"/>
+        </w:rPr>
+        <w:t>="</w:t>
+      </w:r>
+      <w:r>
+        <w:rPr>
+          <w:rFonts w:ascii="Consolas" w:eastAsia="Times New Roman" w:hAnsi="Consolas" w:cs="Consolas"/>
+          <w:color w:val="000000"/>
+          <w:sz w:val="15"/>
+          <w:szCs w:val="15"/>
+          <w:shd w:val="clear" w:color="auto" w:fill="FFFF00"/>
+          <w:lang w:val="en-US" w:eastAsia="de-DE"/>
+        </w:rPr>
+        <w:t>@</w:t>
+      </w:r>
+      <w:r>
+        <w:rPr>
+          <w:rFonts w:ascii="Consolas" w:eastAsia="Times New Roman" w:hAnsi="Consolas" w:cs="Consolas"/>
+          <w:color w:val="0000FF"/>
+          <w:sz w:val="15"/>
+          <w:szCs w:val="15"/>
+          <w:lang w:val="en-US" w:eastAsia="de-DE"/>
+        </w:rPr>
+        <w:t>teaserCrop.Name"</w:t>
+      </w:r>
+      <w:r>
+        <w:rPr>
+          <w:rFonts w:ascii="Consolas" w:eastAsia="Times New Roman" w:hAnsi="Consolas" w:cs="Consolas"/>
+          <w:color w:val="000000"/>
+          <w:sz w:val="15"/>
+          <w:szCs w:val="15"/>
+          <w:lang w:val="en-US" w:eastAsia="de-DE"/>
+        </w:rPr>
+        <w:t> </w:t>
+      </w:r>
+      <w:r>
+        <w:rPr>
+          <w:rFonts w:ascii="Consolas" w:eastAsia="Times New Roman" w:hAnsi="Consolas" w:cs="Consolas"/>
+          <w:color w:val="FF0000"/>
+          <w:sz w:val="15"/>
+          <w:szCs w:val="15"/>
+          <w:lang w:val="en-US" w:eastAsia="de-DE"/>
+        </w:rPr>
+        <w:t>width</w:t>
+      </w:r>
+      <w:r>
+        <w:rPr>
+          <w:rFonts w:ascii="Consolas" w:eastAsia="Times New Roman" w:hAnsi="Consolas" w:cs="Consolas"/>
+          <w:color w:val="0000FF"/>
+          <w:sz w:val="15"/>
+          <w:szCs w:val="15"/>
+          <w:lang w:val="en-US" w:eastAsia="de-DE"/>
+        </w:rPr>
+        <w:t>="</w:t>
+      </w:r>
+      <w:r>
+        <w:rPr>
+          <w:rFonts w:ascii="Consolas" w:eastAsia="Times New Roman" w:hAnsi="Consolas" w:cs="Consolas"/>
+          <w:color w:val="000000"/>
+          <w:sz w:val="15"/>
+          <w:szCs w:val="15"/>
+          <w:shd w:val="clear" w:color="auto" w:fill="FFFF00"/>
+          <w:lang w:val="en-US" w:eastAsia="de-DE"/>
+        </w:rPr>
+        <w:t>@</w:t>
+      </w:r>
+      <w:r>
+        <w:rPr>
+          <w:rFonts w:ascii="Consolas" w:eastAsia="Times New Roman" w:hAnsi="Consolas" w:cs="Consolas"/>
+          <w:color w:val="0000FF"/>
+          <w:sz w:val="15"/>
+          <w:szCs w:val="15"/>
+          <w:lang w:val="en-US" w:eastAsia="de-DE"/>
+        </w:rPr>
+        <w:t>teaserCrop.Width"</w:t>
+      </w:r>
+      <w:r>
+        <w:rPr>
+          <w:rFonts w:ascii="Consolas" w:eastAsia="Times New Roman" w:hAnsi="Consolas" w:cs="Consolas"/>
+          <w:color w:val="000000"/>
+          <w:sz w:val="15"/>
+          <w:szCs w:val="15"/>
+          <w:lang w:val="en-US" w:eastAsia="de-DE"/>
+        </w:rPr>
+        <w:t> </w:t>
+      </w:r>
+      <w:r>
+        <w:rPr>
+          <w:rFonts w:ascii="Consolas" w:eastAsia="Times New Roman" w:hAnsi="Consolas" w:cs="Consolas"/>
+          <w:color w:val="FF0000"/>
+          <w:sz w:val="15"/>
+          <w:szCs w:val="15"/>
+          <w:lang w:val="en-US" w:eastAsia="de-DE"/>
+        </w:rPr>
+        <w:t>height</w:t>
+      </w:r>
+      <w:r>
+        <w:rPr>
+          <w:rFonts w:ascii="Consolas" w:eastAsia="Times New Roman" w:hAnsi="Consolas" w:cs="Consolas"/>
+          <w:color w:val="0000FF"/>
+          <w:sz w:val="15"/>
+          <w:szCs w:val="15"/>
+          <w:lang w:val="en-US" w:eastAsia="de-DE"/>
+        </w:rPr>
+        <w:t>="</w:t>
+      </w:r>
+      <w:r>
+        <w:rPr>
+          <w:rFonts w:ascii="Consolas" w:eastAsia="Times New Roman" w:hAnsi="Consolas" w:cs="Consolas"/>
+          <w:color w:val="000000"/>
+          <w:sz w:val="15"/>
+          <w:szCs w:val="15"/>
+          <w:shd w:val="clear" w:color="auto" w:fill="FFFF00"/>
+          <w:lang w:val="en-US" w:eastAsia="de-DE"/>
+        </w:rPr>
+        <w:t>@</w:t>
+      </w:r>
+      <w:r>
+        <w:rPr>
+          <w:rFonts w:ascii="Consolas" w:eastAsia="Times New Roman" w:hAnsi="Consolas" w:cs="Consolas"/>
+          <w:color w:val="0000FF"/>
+          <w:sz w:val="15"/>
+          <w:szCs w:val="15"/>
+          <w:lang w:val="en-US" w:eastAsia="de-DE"/>
+        </w:rPr>
+        <w:t>teaserCrop.Height"</w:t>
+      </w:r>
+      <w:r>
+        <w:rPr>
+          <w:rFonts w:ascii="Consolas" w:eastAsia="Times New Roman" w:hAnsi="Consolas" w:cs="Consolas"/>
+          <w:color w:val="000000"/>
+          <w:sz w:val="15"/>
+          <w:szCs w:val="15"/>
+          <w:lang w:val="en-US" w:eastAsia="de-DE"/>
+        </w:rPr>
+        <w:t> </w:t>
+      </w:r>
+      <w:r>
+        <w:rPr>
+          <w:rFonts w:ascii="Consolas" w:eastAsia="Times New Roman" w:hAnsi="Consolas" w:cs="Consolas"/>
+          <w:color w:val="0000FF"/>
+          <w:sz w:val="15"/>
+          <w:szCs w:val="15"/>
+          <w:lang w:val="en-US" w:eastAsia="de-DE"/>
+        </w:rPr>
+        <w:t>/&gt;</w:t>
+      </w:r>
+    </w:p>
+    <w:p>
+      <w:r>
+        <w:br/>
+        <w:t>Leider verträgt sich das nicht mit der zuvor beschriebenen "Model"-Lösung.</w:t>
+      </w:r>
+      <w:r>
+        <w:t xml:space="preserve"> Allerdings sieht es so aus, als würden für die wesentlichen </w:t>
+      </w:r>
+      <w:proofErr w:type="spellStart"/>
+      <w:r>
+        <w:t>data</w:t>
+      </w:r>
+      <w:proofErr w:type="spellEnd"/>
+      <w:r>
+        <w:t xml:space="preserve"> </w:t>
+      </w:r>
+      <w:proofErr w:type="spellStart"/>
+      <w:r>
+        <w:t>types</w:t>
+      </w:r>
+      <w:proofErr w:type="spellEnd"/>
+      <w:r>
+        <w:t xml:space="preserve"> die jeweiligen </w:t>
+      </w:r>
+      <w:proofErr w:type="spellStart"/>
+      <w:r>
+        <w:t>PropertyEditorValueConverter</w:t>
+      </w:r>
+      <w:proofErr w:type="spellEnd"/>
+      <w:r>
+        <w:t xml:space="preserve"> in den Umbraco-Kern integriert werden. </w:t>
+      </w:r>
+      <w:r>
+        <w:br/>
+        <w:t xml:space="preserve">Ab Version 2.0 wird der </w:t>
+      </w:r>
+      <w:proofErr w:type="spellStart"/>
+      <w:r>
+        <w:t>PropertyEditorValueConverter</w:t>
+      </w:r>
+      <w:proofErr w:type="spellEnd"/>
+      <w:r>
+        <w:t xml:space="preserve"> – kurz PEVC – in das Image Cropper Extended Package integriert sein.</w:t>
+      </w:r>
+    </w:p>
+    <w:p/>
+    <w:p/>
+    <w:p>
+      <w:r>
+        <w:lastRenderedPageBreak/>
         <w:t>Neu ImageProvider "</w:t>
       </w:r>
       <w:proofErr w:type="spellStart"/>
       <w:r>
-        <w:rPr>
-          <w:lang w:val="de-DE"/>
-        </w:rPr>
         <w:t>imageCropperProvider</w:t>
       </w:r>
       <w:proofErr w:type="spellEnd"/>
       <w:r>
-        <w:rPr>
-          <w:lang w:val="de-DE"/>
-        </w:rPr>
         <w:t>"</w:t>
       </w:r>
     </w:p>
@@ -5064,7 +7020,6 @@
           <w:highlight w:val="white"/>
           <w:lang w:val="en-US"/>
         </w:rPr>
-        <w:lastRenderedPageBreak/>
         <w:t>&lt;</w:t>
       </w:r>
       <w:proofErr w:type="gramStart"/>
@@ -6906,6 +8861,56 @@
       <w:u w:val="single"/>
     </w:rPr>
   </w:style>
+  <w:style w:type="paragraph" w:styleId="HTMLVorformatiert">
+    <w:name w:val="HTML Preformatted"/>
+    <w:basedOn w:val="Standard"/>
+    <w:link w:val="HTMLVorformatiertZchn"/>
+    <w:uiPriority w:val="99"/>
+    <w:semiHidden/>
+    <w:unhideWhenUsed/>
+    <w:rsid w:val="00DD093F"/>
+    <w:pPr>
+      <w:tabs>
+        <w:tab w:val="left" w:pos="916"/>
+        <w:tab w:val="left" w:pos="1832"/>
+        <w:tab w:val="left" w:pos="2748"/>
+        <w:tab w:val="left" w:pos="3664"/>
+        <w:tab w:val="left" w:pos="4580"/>
+        <w:tab w:val="left" w:pos="5496"/>
+        <w:tab w:val="left" w:pos="6412"/>
+        <w:tab w:val="left" w:pos="7328"/>
+        <w:tab w:val="left" w:pos="8244"/>
+        <w:tab w:val="left" w:pos="9160"/>
+        <w:tab w:val="left" w:pos="10076"/>
+        <w:tab w:val="left" w:pos="10992"/>
+        <w:tab w:val="left" w:pos="11908"/>
+        <w:tab w:val="left" w:pos="12824"/>
+        <w:tab w:val="left" w:pos="13740"/>
+        <w:tab w:val="left" w:pos="14656"/>
+      </w:tabs>
+      <w:spacing w:after="0" w:line="240" w:lineRule="auto"/>
+    </w:pPr>
+    <w:rPr>
+      <w:rFonts w:ascii="Courier New" w:eastAsia="Times New Roman" w:hAnsi="Courier New" w:cs="Courier New"/>
+      <w:sz w:val="20"/>
+      <w:szCs w:val="20"/>
+      <w:lang w:eastAsia="de-DE"/>
+    </w:rPr>
+  </w:style>
+  <w:style w:type="character" w:customStyle="1" w:styleId="HTMLVorformatiertZchn">
+    <w:name w:val="HTML Vorformatiert Zchn"/>
+    <w:basedOn w:val="Absatz-Standardschriftart"/>
+    <w:link w:val="HTMLVorformatiert"/>
+    <w:uiPriority w:val="99"/>
+    <w:semiHidden/>
+    <w:rsid w:val="00DD093F"/>
+    <w:rPr>
+      <w:rFonts w:ascii="Courier New" w:eastAsia="Times New Roman" w:hAnsi="Courier New" w:cs="Courier New"/>
+      <w:sz w:val="20"/>
+      <w:szCs w:val="20"/>
+      <w:lang w:eastAsia="de-DE"/>
+    </w:rPr>
+  </w:style>
 </w:styles>
 </file>
 

</xml_diff>